<commit_message>
some update on 17.6.23 at 11:48apm from home
</commit_message>
<xml_diff>
--- a/module-12_1/module-12_1.docx
+++ b/module-12_1/module-12_1.docx
@@ -1,6 +1,6 @@
 
 <file path=word/document.xml><?xml version="1.0" encoding="utf-8"?>
-<w:document xmlns:wpc="http://schemas.microsoft.com/office/word/2010/wordprocessingCanvas" xmlns:cx="http://schemas.microsoft.com/office/drawing/2014/chartex" xmlns:cx1="http://schemas.microsoft.com/office/drawing/2015/9/8/chartex" xmlns:cx2="http://schemas.microsoft.com/office/drawing/2015/10/21/chartex" xmlns:cx3="http://schemas.microsoft.com/office/drawing/2016/5/9/chartex" xmlns:cx4="http://schemas.microsoft.com/office/drawing/2016/5/10/chartex" xmlns:cx5="http://schemas.microsoft.com/office/drawing/2016/5/11/chartex" xmlns:cx6="http://schemas.microsoft.com/office/drawing/2016/5/12/chartex" xmlns:cx7="http://schemas.microsoft.com/office/drawing/2016/5/13/chartex" xmlns:cx8="http://schemas.microsoft.com/office/drawing/2016/5/14/chartex" xmlns:mc="http://schemas.openxmlformats.org/markup-compatibility/2006" xmlns:aink="http://schemas.microsoft.com/office/drawing/2016/ink" xmlns:am3d="http://schemas.microsoft.com/office/drawing/2017/model3d" xmlns:o="urn:schemas-microsoft-com:office:office" xmlns:oel="http://schemas.microsoft.com/office/2019/extlst" xmlns:r="http://schemas.openxmlformats.org/officeDocument/2006/relationships" xmlns:m="http://schemas.openxmlformats.org/officeDocument/2006/math" xmlns:v="urn:schemas-microsoft-com:vml" xmlns:wp14="http://schemas.microsoft.com/office/word/2010/wordprocessingDrawing" xmlns:wp="http://schemas.openxmlformats.org/drawingml/2006/wordprocessingDrawing" xmlns:w10="urn:schemas-microsoft-com:office:word" xmlns:w="http://schemas.openxmlformats.org/wordprocessingml/2006/main" xmlns:w14="http://schemas.microsoft.com/office/word/2010/wordml" xmlns:w15="http://schemas.microsoft.com/office/word/2012/wordml" xmlns:w16cex="http://schemas.microsoft.com/office/word/2018/wordml/cex" xmlns:w16cid="http://schemas.microsoft.com/office/word/2016/wordml/cid" xmlns:w16="http://schemas.microsoft.com/office/word/2018/wordml" xmlns:w16sdtdh="http://schemas.microsoft.com/office/word/2020/wordml/sdtdatahash" xmlns:w16se="http://schemas.microsoft.com/office/word/2015/wordml/symex" xmlns:wpg="http://schemas.microsoft.com/office/word/2010/wordprocessingGroup" xmlns:wpi="http://schemas.microsoft.com/office/word/2010/wordprocessingInk" xmlns:wne="http://schemas.microsoft.com/office/word/2006/wordml" xmlns:wps="http://schemas.microsoft.com/office/word/2010/wordprocessingShape" mc:Ignorable="w14 w15 w16se w16cid w16 w16cex w16sdtdh wp14">
+<w:document xmlns:wpc="http://schemas.microsoft.com/office/word/2010/wordprocessingCanvas" xmlns:cx="http://schemas.microsoft.com/office/drawing/2014/chartex" xmlns:cx1="http://schemas.microsoft.com/office/drawing/2015/9/8/chartex" xmlns:cx2="http://schemas.microsoft.com/office/drawing/2015/10/21/chartex" xmlns:cx3="http://schemas.microsoft.com/office/drawing/2016/5/9/chartex" xmlns:cx4="http://schemas.microsoft.com/office/drawing/2016/5/10/chartex" xmlns:cx5="http://schemas.microsoft.com/office/drawing/2016/5/11/chartex" xmlns:cx6="http://schemas.microsoft.com/office/drawing/2016/5/12/chartex" xmlns:cx7="http://schemas.microsoft.com/office/drawing/2016/5/13/chartex" xmlns:cx8="http://schemas.microsoft.com/office/drawing/2016/5/14/chartex" xmlns:mc="http://schemas.openxmlformats.org/markup-compatibility/2006" xmlns:aink="http://schemas.microsoft.com/office/drawing/2016/ink" xmlns:am3d="http://schemas.microsoft.com/office/drawing/2017/model3d" xmlns:o="urn:schemas-microsoft-com:office:office" xmlns:oel="http://schemas.microsoft.com/office/2019/extlst" xmlns:r="http://schemas.openxmlformats.org/officeDocument/2006/relationships" xmlns:m="http://schemas.openxmlformats.org/officeDocument/2006/math" xmlns:v="urn:schemas-microsoft-com:vml" xmlns:wp14="http://schemas.microsoft.com/office/word/2010/wordprocessingDrawing" xmlns:wp="http://schemas.openxmlformats.org/drawingml/2006/wordprocessingDrawing" xmlns:w10="urn:schemas-microsoft-com:office:word" xmlns:w="http://schemas.openxmlformats.org/wordprocessingml/2006/main" xmlns:w14="http://schemas.microsoft.com/office/word/2010/wordml" xmlns:w15="http://schemas.microsoft.com/office/word/2012/wordml" xmlns:w16cex="http://schemas.microsoft.com/office/word/2018/wordml/cex" xmlns:w16cid="http://schemas.microsoft.com/office/word/2016/wordml/cid" xmlns:w16="http://schemas.microsoft.com/office/word/2018/wordml" xmlns:w16du="http://schemas.microsoft.com/office/word/2023/wordml/word16du" xmlns:w16sdtdh="http://schemas.microsoft.com/office/word/2020/wordml/sdtdatahash" xmlns:w16se="http://schemas.microsoft.com/office/word/2015/wordml/symex" xmlns:wpg="http://schemas.microsoft.com/office/word/2010/wordprocessingGroup" xmlns:wpi="http://schemas.microsoft.com/office/word/2010/wordprocessingInk" xmlns:wne="http://schemas.microsoft.com/office/word/2006/wordml" xmlns:wps="http://schemas.microsoft.com/office/word/2010/wordprocessingShape" mc:Ignorable="w14 w15 w16se w16cid w16 w16cex w16sdtdh wp14">
   <w:body>
     <w:p>
       <w:pPr>
@@ -93,15 +93,7 @@
           <w:sz w:val="24"/>
           <w:szCs w:val="24"/>
         </w:rPr>
-        <w:t xml:space="preserve">re-evaluating </w:t>
-      </w:r>
-      <w:proofErr w:type="gramStart"/>
-      <w:r>
-        <w:rPr>
-          <w:sz w:val="24"/>
-          <w:szCs w:val="24"/>
-        </w:rPr>
-        <w:t>component</w:t>
+        <w:t>re-evaluating component</w:t>
       </w:r>
       <w:r>
         <w:rPr>
@@ -115,136 +107,76 @@
           <w:sz w:val="24"/>
           <w:szCs w:val="24"/>
         </w:rPr>
-        <w:t>!</w:t>
-      </w:r>
-      <w:proofErr w:type="gramEnd"/>
-      <w:r>
-        <w:rPr>
-          <w:sz w:val="24"/>
-          <w:szCs w:val="24"/>
-        </w:rPr>
-        <w:t>== re-rendering the DOM</w:t>
-      </w:r>
-    </w:p>
-    <w:p>
-      <w:pPr>
-        <w:spacing w:after="0" w:line="276" w:lineRule="auto"/>
-        <w:rPr>
-          <w:sz w:val="24"/>
-          <w:szCs w:val="24"/>
-        </w:rPr>
-      </w:pPr>
-    </w:p>
-    <w:p>
-      <w:pPr>
-        <w:spacing w:after="0" w:line="276" w:lineRule="auto"/>
-        <w:rPr>
-          <w:sz w:val="24"/>
-          <w:szCs w:val="24"/>
-        </w:rPr>
-      </w:pPr>
-      <w:r>
-        <w:rPr>
-          <w:sz w:val="24"/>
-          <w:szCs w:val="24"/>
-        </w:rPr>
-        <w:t>array, objects, function are non-</w:t>
-      </w:r>
-      <w:proofErr w:type="spellStart"/>
-      <w:r>
-        <w:rPr>
-          <w:sz w:val="24"/>
-          <w:szCs w:val="24"/>
-        </w:rPr>
-        <w:t>primptive</w:t>
-      </w:r>
-      <w:proofErr w:type="spellEnd"/>
-      <w:r>
-        <w:rPr>
-          <w:sz w:val="24"/>
-          <w:szCs w:val="24"/>
-        </w:rPr>
-        <w:t xml:space="preserve"> value in </w:t>
-      </w:r>
-      <w:proofErr w:type="spellStart"/>
-      <w:r>
-        <w:rPr>
-          <w:sz w:val="24"/>
-          <w:szCs w:val="24"/>
-        </w:rPr>
-        <w:t>javascript</w:t>
-      </w:r>
-      <w:proofErr w:type="spellEnd"/>
-      <w:r>
-        <w:rPr>
-          <w:sz w:val="24"/>
-          <w:szCs w:val="24"/>
-        </w:rPr>
-        <w:t>.</w:t>
-      </w:r>
-    </w:p>
-    <w:p>
-      <w:pPr>
-        <w:spacing w:after="0" w:line="276" w:lineRule="auto"/>
-        <w:rPr>
-          <w:sz w:val="24"/>
-          <w:szCs w:val="24"/>
-        </w:rPr>
-      </w:pPr>
-      <w:r>
-        <w:rPr>
-          <w:sz w:val="24"/>
-          <w:szCs w:val="24"/>
-        </w:rPr>
-        <w:t xml:space="preserve">string, number, </w:t>
-      </w:r>
-      <w:proofErr w:type="spellStart"/>
-      <w:r>
-        <w:rPr>
-          <w:sz w:val="24"/>
-          <w:szCs w:val="24"/>
-        </w:rPr>
-        <w:t>boolean</w:t>
-      </w:r>
-      <w:proofErr w:type="spellEnd"/>
-      <w:r>
-        <w:rPr>
-          <w:sz w:val="24"/>
-          <w:szCs w:val="24"/>
-        </w:rPr>
-        <w:t xml:space="preserve"> are </w:t>
-      </w:r>
-      <w:proofErr w:type="spellStart"/>
-      <w:r>
-        <w:rPr>
-          <w:sz w:val="24"/>
-          <w:szCs w:val="24"/>
-        </w:rPr>
-        <w:t>primptive</w:t>
-      </w:r>
-      <w:proofErr w:type="spellEnd"/>
-      <w:r>
-        <w:rPr>
-          <w:sz w:val="24"/>
-          <w:szCs w:val="24"/>
-        </w:rPr>
-        <w:t xml:space="preserve"> value in </w:t>
-      </w:r>
-      <w:proofErr w:type="spellStart"/>
-      <w:r>
-        <w:rPr>
-          <w:sz w:val="24"/>
-          <w:szCs w:val="24"/>
-        </w:rPr>
-        <w:t>javascript</w:t>
-      </w:r>
-      <w:proofErr w:type="spellEnd"/>
-      <w:r>
-        <w:rPr>
-          <w:sz w:val="24"/>
-          <w:szCs w:val="24"/>
-        </w:rPr>
-        <w:t>.</w:t>
+        <w:t>!== re-rendering the DOM</w:t>
+      </w:r>
+    </w:p>
+    <w:p>
+      <w:pPr>
+        <w:spacing w:after="0" w:line="276" w:lineRule="auto"/>
+        <w:rPr>
+          <w:sz w:val="24"/>
+          <w:szCs w:val="24"/>
+        </w:rPr>
+      </w:pPr>
+    </w:p>
+    <w:p>
+      <w:pPr>
+        <w:spacing w:after="0" w:line="276" w:lineRule="auto"/>
+        <w:rPr>
+          <w:sz w:val="24"/>
+          <w:szCs w:val="24"/>
+        </w:rPr>
+      </w:pPr>
+      <w:r>
+        <w:rPr>
+          <w:sz w:val="24"/>
+          <w:szCs w:val="24"/>
+        </w:rPr>
+        <w:t>array, objects, function are non-primptive value in javascript.</w:t>
+      </w:r>
+      <w:r>
+        <w:rPr>
+          <w:sz w:val="24"/>
+          <w:szCs w:val="24"/>
+        </w:rPr>
+        <w:t xml:space="preserve"> </w:t>
+      </w:r>
+      <w:r>
+        <w:rPr>
+          <w:sz w:val="24"/>
+          <w:szCs w:val="24"/>
+        </w:rPr>
+        <w:t>Non-primptives are mutable.</w:t>
+      </w:r>
+    </w:p>
+    <w:p>
+      <w:pPr>
+        <w:spacing w:after="0" w:line="276" w:lineRule="auto"/>
+        <w:rPr>
+          <w:sz w:val="24"/>
+          <w:szCs w:val="24"/>
+        </w:rPr>
+      </w:pPr>
+      <w:r>
+        <w:rPr>
+          <w:sz w:val="24"/>
+          <w:szCs w:val="24"/>
+        </w:rPr>
+        <w:t>string, number, boolean are primptive value in javascript.</w:t>
+      </w:r>
+      <w:r>
+        <w:rPr>
+          <w:sz w:val="24"/>
+          <w:szCs w:val="24"/>
+        </w:rPr>
+        <w:t xml:space="preserve"> </w:t>
+      </w:r>
+      <w:r>
+        <w:rPr>
+          <w:sz w:val="24"/>
+          <w:szCs w:val="24"/>
+        </w:rPr>
+        <w:t>Primptives are immutable.</w:t>
       </w:r>
     </w:p>
     <w:p>
@@ -289,46 +221,28 @@
           <w:szCs w:val="24"/>
         </w:rPr>
       </w:pPr>
-      <w:proofErr w:type="spellStart"/>
-      <w:r>
-        <w:rPr>
-          <w:sz w:val="24"/>
-          <w:szCs w:val="24"/>
-        </w:rPr>
-        <w:t>React.memo</w:t>
-      </w:r>
-      <w:proofErr w:type="spellEnd"/>
-      <w:r>
-        <w:rPr>
-          <w:sz w:val="24"/>
-          <w:szCs w:val="24"/>
-        </w:rPr>
-        <w:t xml:space="preserve"> denies the re-evaluation of a component if there's no change in the component via props. </w:t>
-      </w:r>
-    </w:p>
-    <w:p>
-      <w:pPr>
-        <w:spacing w:after="0" w:line="276" w:lineRule="auto"/>
-        <w:rPr>
-          <w:sz w:val="24"/>
-          <w:szCs w:val="24"/>
-        </w:rPr>
-      </w:pPr>
-      <w:proofErr w:type="spellStart"/>
-      <w:r>
-        <w:rPr>
-          <w:sz w:val="24"/>
-          <w:szCs w:val="24"/>
-        </w:rPr>
-        <w:t>useCallback</w:t>
-      </w:r>
-      <w:proofErr w:type="spellEnd"/>
-      <w:r>
-        <w:rPr>
-          <w:sz w:val="24"/>
-          <w:szCs w:val="24"/>
-        </w:rPr>
-        <w:t xml:space="preserve"> hook saves a function in a component,</w:t>
+      <w:r>
+        <w:rPr>
+          <w:sz w:val="24"/>
+          <w:szCs w:val="24"/>
+        </w:rPr>
+        <w:t xml:space="preserve">React.memo denies the re-evaluation of a component if there's no change in the component via props. </w:t>
+      </w:r>
+    </w:p>
+    <w:p>
+      <w:pPr>
+        <w:spacing w:after="0" w:line="276" w:lineRule="auto"/>
+        <w:rPr>
+          <w:sz w:val="24"/>
+          <w:szCs w:val="24"/>
+        </w:rPr>
+      </w:pPr>
+      <w:r>
+        <w:rPr>
+          <w:sz w:val="24"/>
+          <w:szCs w:val="24"/>
+        </w:rPr>
+        <w:t>useCallback hook saves a function in a component,</w:t>
       </w:r>
       <w:r>
         <w:rPr>
@@ -342,64 +256,23 @@
           <w:sz w:val="24"/>
           <w:szCs w:val="24"/>
         </w:rPr>
-        <w:t xml:space="preserve"> it also takes a </w:t>
-      </w:r>
-      <w:proofErr w:type="spellStart"/>
-      <w:r>
-        <w:rPr>
-          <w:sz w:val="24"/>
-          <w:szCs w:val="24"/>
-        </w:rPr>
-        <w:t>dependancy</w:t>
-      </w:r>
-      <w:proofErr w:type="spellEnd"/>
-      <w:r>
-        <w:rPr>
-          <w:sz w:val="24"/>
-          <w:szCs w:val="24"/>
-        </w:rPr>
-        <w:t>.</w:t>
-      </w:r>
-    </w:p>
-    <w:p>
-      <w:pPr>
-        <w:spacing w:after="0" w:line="276" w:lineRule="auto"/>
-        <w:rPr>
-          <w:sz w:val="24"/>
-          <w:szCs w:val="24"/>
-        </w:rPr>
-      </w:pPr>
-      <w:proofErr w:type="spellStart"/>
-      <w:r>
-        <w:rPr>
-          <w:sz w:val="24"/>
-          <w:szCs w:val="24"/>
-        </w:rPr>
-        <w:t>React.memo</w:t>
-      </w:r>
-      <w:proofErr w:type="spellEnd"/>
-      <w:r>
-        <w:rPr>
-          <w:sz w:val="24"/>
-          <w:szCs w:val="24"/>
-        </w:rPr>
-        <w:t xml:space="preserve"> &amp; </w:t>
-      </w:r>
-      <w:proofErr w:type="spellStart"/>
-      <w:r>
-        <w:rPr>
-          <w:sz w:val="24"/>
-          <w:szCs w:val="24"/>
-        </w:rPr>
-        <w:t>useCallback</w:t>
-      </w:r>
-      <w:proofErr w:type="spellEnd"/>
-      <w:r>
-        <w:rPr>
-          <w:sz w:val="24"/>
-          <w:szCs w:val="24"/>
-        </w:rPr>
-        <w:t xml:space="preserve"> hook increases the optimization of our code.</w:t>
+        <w:t xml:space="preserve"> it also takes a dependancy.</w:t>
+      </w:r>
+    </w:p>
+    <w:p>
+      <w:pPr>
+        <w:spacing w:after="0" w:line="276" w:lineRule="auto"/>
+        <w:rPr>
+          <w:sz w:val="24"/>
+          <w:szCs w:val="24"/>
+        </w:rPr>
+      </w:pPr>
+      <w:r>
+        <w:rPr>
+          <w:sz w:val="24"/>
+          <w:szCs w:val="24"/>
+        </w:rPr>
+        <w:t>React.memo &amp; useCallback hook increases the optimization of our code.</w:t>
       </w:r>
     </w:p>
     <w:p>
@@ -426,46 +299,12 @@
         </w:rPr>
         <w:t xml:space="preserve">Here, </w:t>
       </w:r>
-      <w:proofErr w:type="spellStart"/>
-      <w:proofErr w:type="gramStart"/>
-      <w:r>
-        <w:rPr>
-          <w:sz w:val="24"/>
-          <w:szCs w:val="24"/>
-        </w:rPr>
-        <w:t>React</w:t>
-      </w:r>
-      <w:proofErr w:type="gramEnd"/>
-      <w:r>
-        <w:rPr>
-          <w:sz w:val="24"/>
-          <w:szCs w:val="24"/>
-        </w:rPr>
-        <w:t>.memo</w:t>
-      </w:r>
-      <w:proofErr w:type="spellEnd"/>
-      <w:r>
-        <w:rPr>
-          <w:sz w:val="24"/>
-          <w:szCs w:val="24"/>
-        </w:rPr>
-        <w:t>(</w:t>
-      </w:r>
-      <w:proofErr w:type="spellStart"/>
-      <w:r>
-        <w:rPr>
-          <w:sz w:val="24"/>
-          <w:szCs w:val="24"/>
-        </w:rPr>
-        <w:t>componentName</w:t>
-      </w:r>
-      <w:proofErr w:type="spellEnd"/>
-      <w:r>
-        <w:rPr>
-          <w:sz w:val="24"/>
-          <w:szCs w:val="24"/>
-        </w:rPr>
-        <w:t>) is used in Button.js</w:t>
+      <w:r>
+        <w:rPr>
+          <w:sz w:val="24"/>
+          <w:szCs w:val="24"/>
+        </w:rPr>
+        <w:t>React.memo(componentName) is used in Button.js</w:t>
       </w:r>
     </w:p>
     <w:p>
@@ -560,39 +399,7 @@
           <w:sz w:val="24"/>
           <w:szCs w:val="24"/>
         </w:rPr>
-        <w:t xml:space="preserve">Clicking on Allow Toggling (button 1) changes </w:t>
-      </w:r>
-      <w:proofErr w:type="spellStart"/>
-      <w:r>
-        <w:rPr>
-          <w:sz w:val="24"/>
-          <w:szCs w:val="24"/>
-        </w:rPr>
-        <w:t>allowToggle</w:t>
-      </w:r>
-      <w:proofErr w:type="spellEnd"/>
-      <w:r>
-        <w:rPr>
-          <w:sz w:val="24"/>
-          <w:szCs w:val="24"/>
-        </w:rPr>
-        <w:t xml:space="preserve"> state in App.js, so, App.js re-renders &amp; no </w:t>
-      </w:r>
-      <w:proofErr w:type="spellStart"/>
-      <w:r>
-        <w:rPr>
-          <w:sz w:val="24"/>
-          <w:szCs w:val="24"/>
-        </w:rPr>
-        <w:t>DemoOutput</w:t>
-      </w:r>
-      <w:proofErr w:type="spellEnd"/>
-      <w:r>
-        <w:rPr>
-          <w:sz w:val="24"/>
-          <w:szCs w:val="24"/>
-        </w:rPr>
-        <w:t xml:space="preserve"> in the console.</w:t>
+        <w:t>Clicking on Allow Toggling (button 1) changes allowToggle state in App.js, so, App.js re-renders &amp; no DemoOutput in the console.</w:t>
       </w:r>
     </w:p>
     <w:p>
@@ -688,78 +495,14 @@
           <w:szCs w:val="24"/>
         </w:rPr>
         <w:lastRenderedPageBreak/>
-        <w:t xml:space="preserve">Clicking on Toggle Paragraph (button 2) changes </w:t>
-      </w:r>
-      <w:proofErr w:type="spellStart"/>
-      <w:r>
-        <w:rPr>
-          <w:sz w:val="24"/>
-          <w:szCs w:val="24"/>
-        </w:rPr>
-        <w:t>showParagraph</w:t>
-      </w:r>
-      <w:proofErr w:type="spellEnd"/>
-      <w:r>
-        <w:rPr>
-          <w:sz w:val="24"/>
-          <w:szCs w:val="24"/>
-        </w:rPr>
-        <w:t xml:space="preserve"> state in App.js, so, App.js re-renders &amp; shows </w:t>
-      </w:r>
-      <w:proofErr w:type="spellStart"/>
-      <w:r>
-        <w:rPr>
-          <w:sz w:val="24"/>
-          <w:szCs w:val="24"/>
-        </w:rPr>
-        <w:t>DemoOutput</w:t>
-      </w:r>
-      <w:proofErr w:type="spellEnd"/>
-      <w:r>
-        <w:rPr>
-          <w:sz w:val="24"/>
-          <w:szCs w:val="24"/>
-        </w:rPr>
-        <w:t>, Paragraph &amp; button1 in the console.  “button1” is shown because we didn’t use an</w:t>
-      </w:r>
-      <w:r>
-        <w:rPr>
-          <w:sz w:val="24"/>
-          <w:szCs w:val="24"/>
-        </w:rPr>
-        <w:t xml:space="preserve">y </w:t>
-      </w:r>
-      <w:proofErr w:type="spellStart"/>
-      <w:r>
-        <w:rPr>
-          <w:sz w:val="24"/>
-          <w:szCs w:val="24"/>
-        </w:rPr>
-        <w:t>useCallback</w:t>
-      </w:r>
-      <w:proofErr w:type="spellEnd"/>
-      <w:r>
-        <w:rPr>
-          <w:sz w:val="24"/>
-          <w:szCs w:val="24"/>
-        </w:rPr>
-        <w:t xml:space="preserve"> for </w:t>
-      </w:r>
-      <w:proofErr w:type="spellStart"/>
-      <w:r>
-        <w:rPr>
-          <w:sz w:val="24"/>
-          <w:szCs w:val="24"/>
-        </w:rPr>
-        <w:t>allowToggleHandler</w:t>
-      </w:r>
-      <w:proofErr w:type="spellEnd"/>
-      <w:r>
-        <w:rPr>
-          <w:sz w:val="24"/>
-          <w:szCs w:val="24"/>
-        </w:rPr>
-        <w:t xml:space="preserve"> function in App.js</w:t>
+        <w:t>Clicking on Toggle Paragraph (button 2) changes showParagraph state in App.js, so, App.js re-renders &amp; shows DemoOutput, Paragraph &amp; button1 in the console.  “button1” is shown because we didn’t use an</w:t>
+      </w:r>
+      <w:r>
+        <w:rPr>
+          <w:sz w:val="24"/>
+          <w:szCs w:val="24"/>
+        </w:rPr>
+        <w:t>y useCallback for allowToggleHandler function in App.js</w:t>
       </w:r>
     </w:p>
     <w:p>

</xml_diff>